<commit_message>
Feedback 4 - 2
</commit_message>
<xml_diff>
--- a/web/file-tinh-toan/sample/04_TH1.docx
+++ b/web/file-tinh-toan/sample/04_TH1.docx
@@ -1,6 +1,6 @@
 
 <file path=word/document.xml><?xml version="1.0" encoding="utf-8"?>
-<w:document xmlns:wpc="http://schemas.microsoft.com/office/word/2010/wordprocessingCanvas" xmlns:cx="http://schemas.microsoft.com/office/drawing/2014/chartex" xmlns:mc="http://schemas.openxmlformats.org/markup-compatibility/2006" xmlns:o="urn:schemas-microsoft-com:office:office" xmlns:r="http://schemas.openxmlformats.org/officeDocument/2006/relationships" xmlns:m="http://schemas.openxmlformats.org/officeDocument/2006/math" xmlns:v="urn:schemas-microsoft-com:vml" xmlns:wp14="http://schemas.microsoft.com/office/word/2010/wordprocessingDrawing" xmlns:wp="http://schemas.openxmlformats.org/drawingml/2006/wordprocessingDrawing" xmlns:w10="urn:schemas-microsoft-com:office:word" xmlns:w="http://schemas.openxmlformats.org/wordprocessingml/2006/main" xmlns:w14="http://schemas.microsoft.com/office/word/2010/wordml" xmlns:w15="http://schemas.microsoft.com/office/word/2012/wordml" xmlns:w16se="http://schemas.microsoft.com/office/word/2015/wordml/symex" xmlns:wpg="http://schemas.microsoft.com/office/word/2010/wordprocessingGroup" xmlns:wpi="http://schemas.microsoft.com/office/word/2010/wordprocessingInk" xmlns:wne="http://schemas.microsoft.com/office/word/2006/wordml" xmlns:wps="http://schemas.microsoft.com/office/word/2010/wordprocessingShape" mc:Ignorable="w14 w15 w16se wp14">
+<w:document xmlns:wpc="http://schemas.microsoft.com/office/word/2010/wordprocessingCanvas" xmlns:mc="http://schemas.openxmlformats.org/markup-compatibility/2006" xmlns:o="urn:schemas-microsoft-com:office:office" xmlns:r="http://schemas.openxmlformats.org/officeDocument/2006/relationships" xmlns:m="http://schemas.openxmlformats.org/officeDocument/2006/math" xmlns:v="urn:schemas-microsoft-com:vml" xmlns:wp14="http://schemas.microsoft.com/office/word/2010/wordprocessingDrawing" xmlns:wp="http://schemas.openxmlformats.org/drawingml/2006/wordprocessingDrawing" xmlns:w10="urn:schemas-microsoft-com:office:word" xmlns:w="http://schemas.openxmlformats.org/wordprocessingml/2006/main" xmlns:w14="http://schemas.microsoft.com/office/word/2010/wordml" xmlns:w15="http://schemas.microsoft.com/office/word/2012/wordml" xmlns:wpg="http://schemas.microsoft.com/office/word/2010/wordprocessingGroup" xmlns:wpi="http://schemas.microsoft.com/office/word/2010/wordprocessingInk" xmlns:wne="http://schemas.microsoft.com/office/word/2006/wordml" xmlns:wps="http://schemas.microsoft.com/office/word/2010/wordprocessingShape" mc:Ignorable="w14 w15 wp14">
   <w:body>
     <w:p>
       <w:pPr>
@@ -136,27 +136,7 @@
           <w:szCs w:val="24"/>
           <w:lang w:val="en-US"/>
         </w:rPr>
-        <w:t xml:space="preserve">Mục đích của tính toán này là hạn chế biến dạng của nền, móng và kết cấu trên móng trong phạm vi đảm bảo không xảy ra tình hình cản trở việc sử dụng bình thường của nhà và công trình nói chung, hay của từng kết cấu hoặc giảm tính bền vững lâu dài của chúng do xuất hiện các chuyển vị không cho phép (độ lún, nghiêng, thay đổi cao độ thiết kế và vị trí kết cấu, phá hoại các liên kết của </w:t>
-      </w:r>
-      <w:proofErr w:type="gramStart"/>
-      <w:r>
-        <w:rPr>
-          <w:rFonts w:ascii="Times New Roman" w:hAnsi="Times New Roman" w:cs="Times New Roman"/>
-          <w:sz w:val="24"/>
-          <w:szCs w:val="24"/>
-          <w:lang w:val="en-US"/>
-        </w:rPr>
-        <w:t>chúng,…</w:t>
-      </w:r>
-      <w:proofErr w:type="gramEnd"/>
-      <w:r>
-        <w:rPr>
-          <w:rFonts w:ascii="Times New Roman" w:hAnsi="Times New Roman" w:cs="Times New Roman"/>
-          <w:sz w:val="24"/>
-          <w:szCs w:val="24"/>
-          <w:lang w:val="en-US"/>
-        </w:rPr>
-        <w:t>).</w:t>
+        <w:t>Mục đích của tính toán này là hạn chế biến dạng của nền, móng và kết cấu trên móng trong phạm vi đảm bảo không xảy ra tình hình cản trở việc sử dụng bình thường của nhà và công trình nói chung, hay của từng kết cấu hoặc giảm tính bền vững lâu dài của chúng do xuất hiện các chuyển vị không cho phép (độ lún, nghiêng, thay đổi cao độ thiết kế và vị trí kết cấu, phá hoại các liên kết của chúng,…).</w:t>
       </w:r>
     </w:p>
     <w:tbl>
@@ -8592,7 +8572,6 @@
         </w:rPr>
         <w:t xml:space="preserve">, </w:t>
       </w:r>
-      <w:commentRangeStart w:id="0"/>
       <w:r>
         <w:rPr>
           <w:rFonts w:ascii="Times New Roman" w:hAnsi="Times New Roman" w:cs="Times New Roman"/>
@@ -8625,17 +8604,6 @@
           <w:szCs w:val="24"/>
         </w:rPr>
         <w:t xml:space="preserve"> </w:t>
-      </w:r>
-      <w:commentRangeEnd w:id="0"/>
-      <w:r>
-        <w:rPr>
-          <w:rFonts w:ascii="Times New Roman" w:hAnsi="Times New Roman" w:cs="Times New Roman"/>
-          <w:i/>
-          <w:iCs/>
-          <w:sz w:val="24"/>
-          <w:szCs w:val="24"/>
-        </w:rPr>
-        <w:commentReference w:id="0"/>
       </w:r>
       <w:r>
         <w:rPr>
@@ -9761,7 +9729,6 @@
         </w:rPr>
         <w:t xml:space="preserve"> thì các đại lượng </w:t>
       </w:r>
-      <w:commentRangeStart w:id="1"/>
       <w:r>
         <w:rPr>
           <w:rFonts w:ascii="Times New Roman" w:hAnsi="Times New Roman" w:cs="Times New Roman"/>
@@ -9771,15 +9738,8 @@
         </w:rPr>
         <w:t>A, B, D</w:t>
       </w:r>
-      <w:commentRangeEnd w:id="1"/>
-      <w:r>
-        <w:rPr>
-          <w:rFonts w:ascii="Times New Roman" w:hAnsi="Times New Roman" w:cs="Times New Roman"/>
-          <w:sz w:val="24"/>
-          <w:szCs w:val="24"/>
-        </w:rPr>
-        <w:commentReference w:id="1"/>
-      </w:r>
+      <w:bookmarkStart w:id="0" w:name="_GoBack"/>
+      <w:bookmarkEnd w:id="0"/>
       <w:r>
         <w:rPr>
           <w:rFonts w:ascii="Times New Roman" w:hAnsi="Times New Roman" w:cs="Times New Roman"/>
@@ -10040,12 +10000,10 @@
         </w:rPr>
         <w:t>.</w:t>
       </w:r>
-      <w:bookmarkStart w:id="2" w:name="_GoBack"/>
-      <w:bookmarkEnd w:id="2"/>
     </w:p>
     <w:sectPr>
-      <w:headerReference w:type="default" r:id="rId12"/>
-      <w:footerReference w:type="default" r:id="rId13"/>
+      <w:headerReference w:type="default" r:id="rId10"/>
+      <w:footerReference w:type="default" r:id="rId11"/>
       <w:pgSz w:w="11906" w:h="16838"/>
       <w:pgMar w:top="1134" w:right="567" w:bottom="1134" w:left="1701" w:header="709" w:footer="709" w:gutter="0"/>
       <w:pgNumType w:start="1"/>
@@ -10054,337 +10012,6 @@
     </w:sectPr>
   </w:body>
 </w:document>
-</file>
-
-<file path=word/comments.xml><?xml version="1.0" encoding="utf-8"?>
-<w:comments xmlns:wpc="http://schemas.microsoft.com/office/word/2010/wordprocessingCanvas" xmlns:cx="http://schemas.microsoft.com/office/drawing/2014/chartex" xmlns:mc="http://schemas.openxmlformats.org/markup-compatibility/2006" xmlns:o="urn:schemas-microsoft-com:office:office" xmlns:r="http://schemas.openxmlformats.org/officeDocument/2006/relationships" xmlns:m="http://schemas.openxmlformats.org/officeDocument/2006/math" xmlns:v="urn:schemas-microsoft-com:vml" xmlns:wp14="http://schemas.microsoft.com/office/word/2010/wordprocessingDrawing" xmlns:wp="http://schemas.openxmlformats.org/drawingml/2006/wordprocessingDrawing" xmlns:w10="urn:schemas-microsoft-com:office:word" xmlns:w="http://schemas.openxmlformats.org/wordprocessingml/2006/main" xmlns:w14="http://schemas.microsoft.com/office/word/2010/wordml" xmlns:w15="http://schemas.microsoft.com/office/word/2012/wordml" xmlns:w16se="http://schemas.microsoft.com/office/word/2015/wordml/symex" xmlns:wpg="http://schemas.microsoft.com/office/word/2010/wordprocessingGroup" xmlns:wpi="http://schemas.microsoft.com/office/word/2010/wordprocessingInk" xmlns:wne="http://schemas.microsoft.com/office/word/2006/wordml" xmlns:wps="http://schemas.microsoft.com/office/word/2010/wordprocessingShape" mc:Ignorable="w14 w15 w16se wp14">
-  <w:comment w:id="0" w:author="Ле Ван Чонг" w:date="2021-05-09T17:07:00Z" w:initials="ЛВЧ">
-    <w:p>
-      <w:pPr>
-        <w:pStyle w:val="CommentText"/>
-        <w:rPr>
-          <w:rFonts w:ascii="Times New Roman" w:hAnsi="Times New Roman" w:cs="Times New Roman"/>
-          <w:lang w:val="en-US"/>
-        </w:rPr>
-      </w:pPr>
-      <w:r>
-        <w:rPr>
-          <w:rStyle w:val="CommentReference"/>
-        </w:rPr>
-        <w:annotationRef/>
-      </w:r>
-      <w:r>
-        <w:rPr>
-          <w:rFonts w:ascii="Times New Roman" w:hAnsi="Times New Roman" w:cs="Times New Roman"/>
-          <w:lang w:val="en-US"/>
-        </w:rPr>
-        <w:t xml:space="preserve">- Nếu không tính đến hiện tượng đẩy nổi (không </w:t>
-      </w:r>
-      <w:r>
-        <w:rPr>
-          <w:rFonts w:ascii="Times New Roman" w:hAnsi="Times New Roman" w:cs="Times New Roman"/>
-          <w:lang w:val="en-US"/>
-        </w:rPr>
-        <w:t>dấu</w:t>
-      </w:r>
-      <w:r>
-        <w:rPr>
-          <w:rFonts w:ascii="Times New Roman" w:hAnsi="Times New Roman" w:cs="Times New Roman"/>
-          <w:lang w:val="en-US"/>
-        </w:rPr>
-        <w:t xml:space="preserve"> tích) thì lấy giá trị </w:t>
-      </w:r>
-      <w:r>
-        <w:rPr>
-          <w:rFonts w:ascii="Times New Roman" w:hAnsi="Times New Roman" w:cs="Times New Roman"/>
-          <w:lang w:val="en-US"/>
-        </w:rPr>
-        <w:sym w:font="Symbol" w:char="F067"/>
-      </w:r>
-      <w:r>
-        <w:rPr>
-          <w:rFonts w:ascii="Times New Roman" w:hAnsi="Times New Roman" w:cs="Times New Roman"/>
-          <w:lang w:val="en-US"/>
-        </w:rPr>
-        <w:t xml:space="preserve">II </w:t>
-      </w:r>
-      <w:r>
-        <w:rPr>
-          <w:rFonts w:ascii="Times New Roman" w:hAnsi="Times New Roman" w:cs="Times New Roman"/>
-          <w:lang w:val="en-US"/>
-        </w:rPr>
-        <w:t>bằng</w:t>
-      </w:r>
-      <w:r>
-        <w:rPr>
-          <w:rFonts w:ascii="Times New Roman" w:hAnsi="Times New Roman" w:cs="Times New Roman"/>
-          <w:lang w:val="en-US"/>
-        </w:rPr>
-        <w:t xml:space="preserve"> </w:t>
-      </w:r>
-      <w:r>
-        <w:rPr>
-          <w:rFonts w:ascii="Times New Roman" w:hAnsi="Times New Roman" w:cs="Times New Roman"/>
-          <w:lang w:val="en-US"/>
-        </w:rPr>
-        <w:t>gi</w:t>
-      </w:r>
-      <w:r>
-        <w:rPr>
-          <w:rFonts w:ascii="Times New Roman" w:hAnsi="Times New Roman" w:cs="Times New Roman"/>
-          <w:lang w:val="en-US"/>
-        </w:rPr>
-        <w:t xml:space="preserve">á </w:t>
-      </w:r>
-      <w:r>
-        <w:rPr>
-          <w:rFonts w:ascii="Times New Roman" w:hAnsi="Times New Roman" w:cs="Times New Roman"/>
-          <w:lang w:val="en-US"/>
-        </w:rPr>
-        <w:t>trị</w:t>
-      </w:r>
-      <w:r>
-        <w:rPr>
-          <w:rFonts w:ascii="Times New Roman" w:hAnsi="Times New Roman" w:cs="Times New Roman"/>
-          <w:lang w:val="en-US"/>
-        </w:rPr>
-        <w:t xml:space="preserve"> </w:t>
-      </w:r>
-      <w:r>
-        <w:rPr>
-          <w:rFonts w:ascii="Times New Roman" w:hAnsi="Times New Roman" w:cs="Times New Roman"/>
-          <w:lang w:val="en-US"/>
-        </w:rPr>
-        <w:t>th</w:t>
-      </w:r>
-      <w:r>
-        <w:rPr>
-          <w:rFonts w:ascii="Times New Roman" w:hAnsi="Times New Roman" w:cs="Times New Roman"/>
-          <w:lang w:val="en-US"/>
-        </w:rPr>
-        <w:t>ô</w:t>
-      </w:r>
-      <w:r>
-        <w:rPr>
-          <w:rFonts w:ascii="Times New Roman" w:hAnsi="Times New Roman" w:cs="Times New Roman"/>
-          <w:lang w:val="en-US"/>
-        </w:rPr>
-        <w:t>ng</w:t>
-      </w:r>
-      <w:r>
-        <w:rPr>
-          <w:rFonts w:ascii="Times New Roman" w:hAnsi="Times New Roman" w:cs="Times New Roman"/>
-          <w:lang w:val="en-US"/>
-        </w:rPr>
-        <w:t xml:space="preserve"> </w:t>
-      </w:r>
-      <w:r>
-        <w:rPr>
-          <w:rFonts w:ascii="Times New Roman" w:hAnsi="Times New Roman" w:cs="Times New Roman"/>
-          <w:lang w:val="en-US"/>
-        </w:rPr>
-        <w:t>số</w:t>
-      </w:r>
-      <w:r>
-        <w:rPr>
-          <w:rFonts w:ascii="Times New Roman" w:hAnsi="Times New Roman" w:cs="Times New Roman"/>
-          <w:lang w:val="en-US"/>
-        </w:rPr>
-        <w:t xml:space="preserve"> đ</w:t>
-      </w:r>
-      <w:r>
-        <w:rPr>
-          <w:rFonts w:ascii="Times New Roman" w:hAnsi="Times New Roman" w:cs="Times New Roman"/>
-          <w:lang w:val="en-US"/>
-        </w:rPr>
-        <w:t>ầu</w:t>
-      </w:r>
-      <w:r>
-        <w:rPr>
-          <w:rFonts w:ascii="Times New Roman" w:hAnsi="Times New Roman" w:cs="Times New Roman"/>
-          <w:lang w:val="en-US"/>
-        </w:rPr>
-        <w:t xml:space="preserve"> </w:t>
-      </w:r>
-      <w:r>
-        <w:rPr>
-          <w:rFonts w:ascii="Times New Roman" w:hAnsi="Times New Roman" w:cs="Times New Roman"/>
-          <w:lang w:val="en-US"/>
-        </w:rPr>
-        <w:t>v</w:t>
-      </w:r>
-      <w:r>
-        <w:rPr>
-          <w:rFonts w:ascii="Times New Roman" w:hAnsi="Times New Roman" w:cs="Times New Roman"/>
-          <w:lang w:val="en-US"/>
-        </w:rPr>
-        <w:t>à</w:t>
-      </w:r>
-      <w:r>
-        <w:rPr>
-          <w:rFonts w:ascii="Times New Roman" w:hAnsi="Times New Roman" w:cs="Times New Roman"/>
-          <w:lang w:val="en-US"/>
-        </w:rPr>
-        <w:t>o</w:t>
-      </w:r>
-    </w:p>
-  </w:comment>
-  <w:comment w:id="1" w:author="Ле Ван Чонг" w:date="2021-05-09T17:11:00Z" w:initials="ЛВЧ">
-    <w:p>
-      <w:pPr>
-        <w:pStyle w:val="CommentText"/>
-        <w:rPr>
-          <w:lang w:val="en-US"/>
-        </w:rPr>
-      </w:pPr>
-      <w:r>
-        <w:rPr>
-          <w:rStyle w:val="CommentReference"/>
-        </w:rPr>
-        <w:annotationRef/>
-      </w:r>
-      <w:r>
-        <w:rPr>
-          <w:lang w:val="en-US"/>
-        </w:rPr>
-        <w:t>T</w:t>
-      </w:r>
-      <w:r>
-        <w:rPr>
-          <w:lang w:val="en-US"/>
-        </w:rPr>
-        <w:t>í</w:t>
-      </w:r>
-      <w:r>
-        <w:rPr>
-          <w:lang w:val="en-US"/>
-        </w:rPr>
-        <w:t>nh</w:t>
-      </w:r>
-      <w:r>
-        <w:rPr>
-          <w:lang w:val="en-US"/>
-        </w:rPr>
-        <w:t xml:space="preserve"> </w:t>
-      </w:r>
-      <w:r>
-        <w:rPr>
-          <w:lang w:val="en-US"/>
-        </w:rPr>
-        <w:t>theo</w:t>
-      </w:r>
-      <w:r>
-        <w:rPr>
-          <w:lang w:val="en-US"/>
-        </w:rPr>
-        <w:t xml:space="preserve"> </w:t>
-      </w:r>
-      <w:r>
-        <w:rPr>
-          <w:lang w:val="en-US"/>
-        </w:rPr>
-        <w:t>c</w:t>
-      </w:r>
-      <w:r>
-        <w:rPr>
-          <w:lang w:val="en-US"/>
-        </w:rPr>
-        <w:t>ô</w:t>
-      </w:r>
-      <w:r>
-        <w:rPr>
-          <w:lang w:val="en-US"/>
-        </w:rPr>
-        <w:t>ng</w:t>
-      </w:r>
-      <w:r>
-        <w:rPr>
-          <w:lang w:val="en-US"/>
-        </w:rPr>
-        <w:t xml:space="preserve"> </w:t>
-      </w:r>
-      <w:r>
-        <w:rPr>
-          <w:lang w:val="en-US"/>
-        </w:rPr>
-        <w:t>thức</w:t>
-      </w:r>
-      <w:r>
-        <w:rPr>
-          <w:lang w:val="en-US"/>
-        </w:rPr>
-        <w:t xml:space="preserve"> </w:t>
-      </w:r>
-      <w:r>
-        <w:rPr>
-          <w:lang w:val="en-US"/>
-        </w:rPr>
-        <w:t>hoặc</w:t>
-      </w:r>
-      <w:r>
-        <w:rPr>
-          <w:lang w:val="en-US"/>
-        </w:rPr>
-        <w:t xml:space="preserve"> </w:t>
-      </w:r>
-      <w:r>
-        <w:rPr>
-          <w:lang w:val="en-US"/>
-        </w:rPr>
-        <w:t>tra</w:t>
-      </w:r>
-      <w:r>
-        <w:rPr>
-          <w:lang w:val="en-US"/>
-        </w:rPr>
-        <w:t xml:space="preserve"> </w:t>
-      </w:r>
-      <w:r>
-        <w:rPr>
-          <w:lang w:val="en-US"/>
-        </w:rPr>
-        <w:t>bảng</w:t>
-      </w:r>
-      <w:r>
-        <w:rPr>
-          <w:lang w:val="en-US"/>
-        </w:rPr>
-        <w:t xml:space="preserve"> (</w:t>
-      </w:r>
-      <w:r>
-        <w:rPr>
-          <w:lang w:val="en-US"/>
-        </w:rPr>
-        <w:t>trang</w:t>
-      </w:r>
-      <w:r>
-        <w:rPr>
-          <w:lang w:val="en-US"/>
-        </w:rPr>
-        <w:t xml:space="preserve"> </w:t>
-      </w:r>
-      <w:r>
-        <w:rPr>
-          <w:lang w:val="en-US"/>
-        </w:rPr>
-        <w:t>cuối</w:t>
-      </w:r>
-      <w:r>
-        <w:rPr>
-          <w:lang w:val="en-US"/>
-        </w:rPr>
-        <w:t>)</w:t>
-      </w:r>
-    </w:p>
-  </w:comment>
-</w:comments>
-</file>
-
-<file path=word/commentsExtended.xml><?xml version="1.0" encoding="utf-8"?>
-<w15:commentsEx xmlns:wpc="http://schemas.microsoft.com/office/word/2010/wordprocessingCanvas" xmlns:cx="http://schemas.microsoft.com/office/drawing/2014/chartex" xmlns:mc="http://schemas.openxmlformats.org/markup-compatibility/2006" xmlns:o="urn:schemas-microsoft-com:office:office" xmlns:r="http://schemas.openxmlformats.org/officeDocument/2006/relationships" xmlns:m="http://schemas.openxmlformats.org/officeDocument/2006/math" xmlns:v="urn:schemas-microsoft-com:vml" xmlns:wp14="http://schemas.microsoft.com/office/word/2010/wordprocessingDrawing" xmlns:wp="http://schemas.openxmlformats.org/drawingml/2006/wordprocessingDrawing" xmlns:w10="urn:schemas-microsoft-com:office:word" xmlns:w="http://schemas.openxmlformats.org/wordprocessingml/2006/main" xmlns:w14="http://schemas.microsoft.com/office/word/2010/wordml" xmlns:w15="http://schemas.microsoft.com/office/word/2012/wordml" xmlns:w16se="http://schemas.microsoft.com/office/word/2015/wordml/symex" xmlns:wpg="http://schemas.microsoft.com/office/word/2010/wordprocessingGroup" xmlns:wpi="http://schemas.microsoft.com/office/word/2010/wordprocessingInk" xmlns:wne="http://schemas.microsoft.com/office/word/2006/wordml" xmlns:wps="http://schemas.microsoft.com/office/word/2010/wordprocessingShape" mc:Ignorable="w14 w15 w16se wp14">
-  <w15:commentEx w15:paraId="4F9614AB" w15:done="0"/>
-  <w15:commentEx w15:paraId="34DB3942" w15:done="0"/>
-</w15:commentsEx>
 </file>
 
 <file path=word/commentsExtensible.xml><?xml version="1.0" encoding="utf-8"?>
@@ -10428,7 +10055,7 @@
 </file>
 
 <file path=word/endnotes.xml><?xml version="1.0" encoding="utf-8"?>
-<w:endnotes xmlns:wpc="http://schemas.microsoft.com/office/word/2010/wordprocessingCanvas" xmlns:cx="http://schemas.microsoft.com/office/drawing/2014/chartex" xmlns:mc="http://schemas.openxmlformats.org/markup-compatibility/2006" xmlns:o="urn:schemas-microsoft-com:office:office" xmlns:r="http://schemas.openxmlformats.org/officeDocument/2006/relationships" xmlns:m="http://schemas.openxmlformats.org/officeDocument/2006/math" xmlns:v="urn:schemas-microsoft-com:vml" xmlns:wp14="http://schemas.microsoft.com/office/word/2010/wordprocessingDrawing" xmlns:wp="http://schemas.openxmlformats.org/drawingml/2006/wordprocessingDrawing" xmlns:w10="urn:schemas-microsoft-com:office:word" xmlns:w="http://schemas.openxmlformats.org/wordprocessingml/2006/main" xmlns:w14="http://schemas.microsoft.com/office/word/2010/wordml" xmlns:w15="http://schemas.microsoft.com/office/word/2012/wordml" xmlns:w16se="http://schemas.microsoft.com/office/word/2015/wordml/symex" xmlns:wpg="http://schemas.microsoft.com/office/word/2010/wordprocessingGroup" xmlns:wpi="http://schemas.microsoft.com/office/word/2010/wordprocessingInk" xmlns:wne="http://schemas.microsoft.com/office/word/2006/wordml" xmlns:wps="http://schemas.microsoft.com/office/word/2010/wordprocessingShape" mc:Ignorable="w14 w15 w16se wp14">
+<w:endnotes xmlns:wpc="http://schemas.microsoft.com/office/word/2010/wordprocessingCanvas" xmlns:mc="http://schemas.openxmlformats.org/markup-compatibility/2006" xmlns:o="urn:schemas-microsoft-com:office:office" xmlns:r="http://schemas.openxmlformats.org/officeDocument/2006/relationships" xmlns:m="http://schemas.openxmlformats.org/officeDocument/2006/math" xmlns:v="urn:schemas-microsoft-com:vml" xmlns:wp14="http://schemas.microsoft.com/office/word/2010/wordprocessingDrawing" xmlns:wp="http://schemas.openxmlformats.org/drawingml/2006/wordprocessingDrawing" xmlns:w10="urn:schemas-microsoft-com:office:word" xmlns:w="http://schemas.openxmlformats.org/wordprocessingml/2006/main" xmlns:w14="http://schemas.microsoft.com/office/word/2010/wordml" xmlns:w15="http://schemas.microsoft.com/office/word/2012/wordml" xmlns:wpg="http://schemas.microsoft.com/office/word/2010/wordprocessingGroup" xmlns:wpi="http://schemas.microsoft.com/office/word/2010/wordprocessingInk" xmlns:wne="http://schemas.microsoft.com/office/word/2006/wordml" xmlns:wps="http://schemas.microsoft.com/office/word/2010/wordprocessingShape" mc:Ignorable="w14 w15 wp14">
   <w:endnote w:type="separator" w:id="-1">
     <w:p>
       <w:pPr>
@@ -10453,7 +10080,7 @@
 </file>
 
 <file path=word/footer1.xml><?xml version="1.0" encoding="utf-8"?>
-<w:ftr xmlns:wpc="http://schemas.microsoft.com/office/word/2010/wordprocessingCanvas" xmlns:cx="http://schemas.microsoft.com/office/drawing/2014/chartex" xmlns:mc="http://schemas.openxmlformats.org/markup-compatibility/2006" xmlns:o="urn:schemas-microsoft-com:office:office" xmlns:r="http://schemas.openxmlformats.org/officeDocument/2006/relationships" xmlns:m="http://schemas.openxmlformats.org/officeDocument/2006/math" xmlns:v="urn:schemas-microsoft-com:vml" xmlns:wp14="http://schemas.microsoft.com/office/word/2010/wordprocessingDrawing" xmlns:wp="http://schemas.openxmlformats.org/drawingml/2006/wordprocessingDrawing" xmlns:w10="urn:schemas-microsoft-com:office:word" xmlns:w="http://schemas.openxmlformats.org/wordprocessingml/2006/main" xmlns:w14="http://schemas.microsoft.com/office/word/2010/wordml" xmlns:w15="http://schemas.microsoft.com/office/word/2012/wordml" xmlns:w16se="http://schemas.microsoft.com/office/word/2015/wordml/symex" xmlns:wpg="http://schemas.microsoft.com/office/word/2010/wordprocessingGroup" xmlns:wpi="http://schemas.microsoft.com/office/word/2010/wordprocessingInk" xmlns:wne="http://schemas.microsoft.com/office/word/2006/wordml" xmlns:wps="http://schemas.microsoft.com/office/word/2010/wordprocessingShape" mc:Ignorable="w14 w15 w16se wp14">
+<w:ftr xmlns:wpc="http://schemas.microsoft.com/office/word/2010/wordprocessingCanvas" xmlns:mc="http://schemas.openxmlformats.org/markup-compatibility/2006" xmlns:o="urn:schemas-microsoft-com:office:office" xmlns:r="http://schemas.openxmlformats.org/officeDocument/2006/relationships" xmlns:m="http://schemas.openxmlformats.org/officeDocument/2006/math" xmlns:v="urn:schemas-microsoft-com:vml" xmlns:wp14="http://schemas.microsoft.com/office/word/2010/wordprocessingDrawing" xmlns:wp="http://schemas.openxmlformats.org/drawingml/2006/wordprocessingDrawing" xmlns:w10="urn:schemas-microsoft-com:office:word" xmlns:w="http://schemas.openxmlformats.org/wordprocessingml/2006/main" xmlns:w14="http://schemas.microsoft.com/office/word/2010/wordml" xmlns:w15="http://schemas.microsoft.com/office/word/2012/wordml" xmlns:wpg="http://schemas.microsoft.com/office/word/2010/wordprocessingGroup" xmlns:wpi="http://schemas.microsoft.com/office/word/2010/wordprocessingInk" xmlns:wne="http://schemas.microsoft.com/office/word/2006/wordml" xmlns:wps="http://schemas.microsoft.com/office/word/2010/wordprocessingShape" mc:Ignorable="w14 w15 wp14">
   <w:p>
     <w:pPr>
       <w:pStyle w:val="Footer"/>
@@ -10565,7 +10192,7 @@
             </wp:anchor>
           </w:drawing>
         </mc:Choice>
-        <mc:Fallback>
+        <mc:Fallback xmlns:w16se="http://schemas.microsoft.com/office/word/2015/wordml/symex" xmlns:cx="http://schemas.microsoft.com/office/drawing/2014/chartex">
           <w:pict>
             <v:shapetype w14:anchorId="787A06A2" id="_x0000_t202" coordsize="21600,21600" o:spt="202" path="m,l,21600r21600,l21600,xe">
               <v:stroke joinstyle="miter"/>
@@ -10693,7 +10320,7 @@
             </wp:anchor>
           </w:drawing>
         </mc:Choice>
-        <mc:Fallback xmlns:cx1="http://schemas.microsoft.com/office/drawing/2015/9/8/chartex" xmlns:cx2="http://schemas.microsoft.com/office/drawing/2015/10/21/chartex" xmlns:cx3="http://schemas.microsoft.com/office/drawing/2016/5/9/chartex" xmlns:cx4="http://schemas.microsoft.com/office/drawing/2016/5/10/chartex" xmlns:cx5="http://schemas.microsoft.com/office/drawing/2016/5/11/chartex" xmlns:cx6="http://schemas.microsoft.com/office/drawing/2016/5/12/chartex" xmlns:cx7="http://schemas.microsoft.com/office/drawing/2016/5/13/chartex" xmlns:cx8="http://schemas.microsoft.com/office/drawing/2016/5/14/chartex" xmlns:aink="http://schemas.microsoft.com/office/drawing/2016/ink" xmlns:am3d="http://schemas.microsoft.com/office/drawing/2017/model3d" xmlns:w16cex="http://schemas.microsoft.com/office/word/2018/wordml/cex" xmlns:w16cid="http://schemas.microsoft.com/office/word/2016/wordml/cid" xmlns:w16="http://schemas.microsoft.com/office/word/2018/wordml" xmlns:w16sdtdh="http://schemas.microsoft.com/office/word/2020/wordml/sdtdatahash">
+        <mc:Fallback xmlns:w16sdtdh="http://schemas.microsoft.com/office/word/2020/wordml/sdtdatahash" xmlns:w16="http://schemas.microsoft.com/office/word/2018/wordml" xmlns:w16cid="http://schemas.microsoft.com/office/word/2016/wordml/cid" xmlns:w16cex="http://schemas.microsoft.com/office/word/2018/wordml/cex" xmlns:am3d="http://schemas.microsoft.com/office/drawing/2017/model3d" xmlns:aink="http://schemas.microsoft.com/office/drawing/2016/ink" xmlns:cx8="http://schemas.microsoft.com/office/drawing/2016/5/14/chartex" xmlns:cx7="http://schemas.microsoft.com/office/drawing/2016/5/13/chartex" xmlns:cx6="http://schemas.microsoft.com/office/drawing/2016/5/12/chartex" xmlns:cx5="http://schemas.microsoft.com/office/drawing/2016/5/11/chartex" xmlns:cx4="http://schemas.microsoft.com/office/drawing/2016/5/10/chartex" xmlns:cx3="http://schemas.microsoft.com/office/drawing/2016/5/9/chartex" xmlns:cx2="http://schemas.microsoft.com/office/drawing/2015/10/21/chartex" xmlns:cx1="http://schemas.microsoft.com/office/drawing/2015/9/8/chartex" xmlns:w16se="http://schemas.microsoft.com/office/word/2015/wordml/symex" xmlns:cx="http://schemas.microsoft.com/office/drawing/2014/chartex">
           <w:pict>
             <v:rect w14:anchorId="5D5EAF37" id="Прямоугольник 15" o:spid="_x0000_s1026" style="position:absolute;margin-left:-21.75pt;margin-top:-3pt;width:517.8pt;height:36.5pt;z-index:251661312;visibility:visible;mso-wrap-style:square;mso-width-percent:0;mso-wrap-distance-left:9pt;mso-wrap-distance-top:0;mso-wrap-distance-right:9pt;mso-wrap-distance-bottom:0;mso-position-horizontal:absolute;mso-position-horizontal-relative:text;mso-position-vertical:absolute;mso-position-vertical-relative:text;mso-width-percent:0;mso-width-relative:margin;v-text-anchor:middle" o:gfxdata="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" filled="f" strokecolor="black [3200]" strokeweight="2pt"/>
           </w:pict>
@@ -10755,7 +10382,7 @@
             </wp:anchor>
           </w:drawing>
         </mc:Choice>
-        <mc:Fallback xmlns:cx1="http://schemas.microsoft.com/office/drawing/2015/9/8/chartex" xmlns:cx2="http://schemas.microsoft.com/office/drawing/2015/10/21/chartex" xmlns:cx3="http://schemas.microsoft.com/office/drawing/2016/5/9/chartex" xmlns:cx4="http://schemas.microsoft.com/office/drawing/2016/5/10/chartex" xmlns:cx5="http://schemas.microsoft.com/office/drawing/2016/5/11/chartex" xmlns:cx6="http://schemas.microsoft.com/office/drawing/2016/5/12/chartex" xmlns:cx7="http://schemas.microsoft.com/office/drawing/2016/5/13/chartex" xmlns:cx8="http://schemas.microsoft.com/office/drawing/2016/5/14/chartex" xmlns:aink="http://schemas.microsoft.com/office/drawing/2016/ink" xmlns:am3d="http://schemas.microsoft.com/office/drawing/2017/model3d" xmlns:w16cex="http://schemas.microsoft.com/office/word/2018/wordml/cex" xmlns:w16cid="http://schemas.microsoft.com/office/word/2016/wordml/cid" xmlns:w16="http://schemas.microsoft.com/office/word/2018/wordml" xmlns:w16sdtdh="http://schemas.microsoft.com/office/word/2020/wordml/sdtdatahash">
+        <mc:Fallback xmlns:w16sdtdh="http://schemas.microsoft.com/office/word/2020/wordml/sdtdatahash" xmlns:w16="http://schemas.microsoft.com/office/word/2018/wordml" xmlns:w16cid="http://schemas.microsoft.com/office/word/2016/wordml/cid" xmlns:w16cex="http://schemas.microsoft.com/office/word/2018/wordml/cex" xmlns:am3d="http://schemas.microsoft.com/office/drawing/2017/model3d" xmlns:aink="http://schemas.microsoft.com/office/drawing/2016/ink" xmlns:cx8="http://schemas.microsoft.com/office/drawing/2016/5/14/chartex" xmlns:cx7="http://schemas.microsoft.com/office/drawing/2016/5/13/chartex" xmlns:cx6="http://schemas.microsoft.com/office/drawing/2016/5/12/chartex" xmlns:cx5="http://schemas.microsoft.com/office/drawing/2016/5/11/chartex" xmlns:cx4="http://schemas.microsoft.com/office/drawing/2016/5/10/chartex" xmlns:cx3="http://schemas.microsoft.com/office/drawing/2016/5/9/chartex" xmlns:cx2="http://schemas.microsoft.com/office/drawing/2015/10/21/chartex" xmlns:cx1="http://schemas.microsoft.com/office/drawing/2015/9/8/chartex" xmlns:w16se="http://schemas.microsoft.com/office/word/2015/wordml/symex" xmlns:cx="http://schemas.microsoft.com/office/drawing/2014/chartex">
           <w:pict>
             <v:line w14:anchorId="5DC67E4E" id="Прямая соединительная линия 24" o:spid="_x0000_s1026" style="position:absolute;flip:y;z-index:251669504;visibility:visible;mso-wrap-style:square;mso-wrap-distance-left:9pt;mso-wrap-distance-top:0;mso-wrap-distance-right:9pt;mso-wrap-distance-bottom:0;mso-position-horizontal:absolute;mso-position-horizontal-relative:text;mso-position-vertical:absolute;mso-position-vertical-relative:text" from="395.85pt,-2.6pt" to="395.85pt,15.65pt" o:gfxdata="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" strokecolor="black [3200]" strokeweight="1pt">
               <v:stroke joinstyle="miter"/>
@@ -10819,7 +10446,7 @@
             </wp:anchor>
           </w:drawing>
         </mc:Choice>
-        <mc:Fallback xmlns:cx1="http://schemas.microsoft.com/office/drawing/2015/9/8/chartex" xmlns:cx2="http://schemas.microsoft.com/office/drawing/2015/10/21/chartex" xmlns:cx3="http://schemas.microsoft.com/office/drawing/2016/5/9/chartex" xmlns:cx4="http://schemas.microsoft.com/office/drawing/2016/5/10/chartex" xmlns:cx5="http://schemas.microsoft.com/office/drawing/2016/5/11/chartex" xmlns:cx6="http://schemas.microsoft.com/office/drawing/2016/5/12/chartex" xmlns:cx7="http://schemas.microsoft.com/office/drawing/2016/5/13/chartex" xmlns:cx8="http://schemas.microsoft.com/office/drawing/2016/5/14/chartex" xmlns:aink="http://schemas.microsoft.com/office/drawing/2016/ink" xmlns:am3d="http://schemas.microsoft.com/office/drawing/2017/model3d" xmlns:w16cex="http://schemas.microsoft.com/office/word/2018/wordml/cex" xmlns:w16cid="http://schemas.microsoft.com/office/word/2016/wordml/cid" xmlns:w16="http://schemas.microsoft.com/office/word/2018/wordml" xmlns:w16sdtdh="http://schemas.microsoft.com/office/word/2020/wordml/sdtdatahash">
+        <mc:Fallback xmlns:w16sdtdh="http://schemas.microsoft.com/office/word/2020/wordml/sdtdatahash" xmlns:w16="http://schemas.microsoft.com/office/word/2018/wordml" xmlns:w16cid="http://schemas.microsoft.com/office/word/2016/wordml/cid" xmlns:w16cex="http://schemas.microsoft.com/office/word/2018/wordml/cex" xmlns:am3d="http://schemas.microsoft.com/office/drawing/2017/model3d" xmlns:aink="http://schemas.microsoft.com/office/drawing/2016/ink" xmlns:cx8="http://schemas.microsoft.com/office/drawing/2016/5/14/chartex" xmlns:cx7="http://schemas.microsoft.com/office/drawing/2016/5/13/chartex" xmlns:cx6="http://schemas.microsoft.com/office/drawing/2016/5/12/chartex" xmlns:cx5="http://schemas.microsoft.com/office/drawing/2016/5/11/chartex" xmlns:cx4="http://schemas.microsoft.com/office/drawing/2016/5/10/chartex" xmlns:cx3="http://schemas.microsoft.com/office/drawing/2016/5/9/chartex" xmlns:cx2="http://schemas.microsoft.com/office/drawing/2015/10/21/chartex" xmlns:cx1="http://schemas.microsoft.com/office/drawing/2015/9/8/chartex" xmlns:w16se="http://schemas.microsoft.com/office/word/2015/wordml/symex" xmlns:cx="http://schemas.microsoft.com/office/drawing/2014/chartex">
           <w:pict>
             <v:line w14:anchorId="6181BE7E" id="Прямая соединительная линия 23" o:spid="_x0000_s1026" style="position:absolute;z-index:251668480;visibility:visible;mso-wrap-style:square;mso-wrap-distance-left:9pt;mso-wrap-distance-top:0;mso-wrap-distance-right:9pt;mso-wrap-distance-bottom:0;mso-position-horizontal:absolute;mso-position-horizontal-relative:text;mso-position-vertical:absolute;mso-position-vertical-relative:text" from="359.85pt,16pt" to="496.15pt,16pt" o:gfxdata="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" strokecolor="black [3200]" strokeweight="1pt">
               <v:stroke joinstyle="miter"/>
@@ -10954,7 +10581,7 @@
             </wp:anchor>
           </w:drawing>
         </mc:Choice>
-        <mc:Fallback>
+        <mc:Fallback xmlns:w16se="http://schemas.microsoft.com/office/word/2015/wordml/symex" xmlns:cx="http://schemas.microsoft.com/office/drawing/2014/chartex">
           <w:pict>
             <v:shape w14:anchorId="063763A7" id="Надпись 18" o:spid="_x0000_s1028" type="#_x0000_t202" style="position:absolute;margin-left:395.95pt;margin-top:-2.5pt;width:100pt;height:18.4pt;z-index:251663360;visibility:visible;mso-wrap-style:square;mso-width-percent:0;mso-height-percent:0;mso-wrap-distance-left:9pt;mso-wrap-distance-top:0;mso-wrap-distance-right:9pt;mso-wrap-distance-bottom:0;mso-position-horizontal:absolute;mso-position-horizontal-relative:text;mso-position-vertical:absolute;mso-position-vertical-relative:text;mso-width-percent:0;mso-height-percent:0;mso-width-relative:margin;mso-height-relative:margin;v-text-anchor:top" o:gfxdata="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" filled="f" stroked="f" strokeweight="1pt">
               <v:textbox>
@@ -11112,7 +10739,7 @@
             </wp:anchor>
           </w:drawing>
         </mc:Choice>
-        <mc:Fallback>
+        <mc:Fallback xmlns:w16se="http://schemas.microsoft.com/office/word/2015/wordml/symex" xmlns:cx="http://schemas.microsoft.com/office/drawing/2014/chartex">
           <w:pict>
             <v:shape w14:anchorId="0D453103" id="Надпись 20" o:spid="_x0000_s1029" type="#_x0000_t202" style="position:absolute;margin-left:359.95pt;margin-top:-2.5pt;width:36pt;height:18.4pt;z-index:251665408;visibility:visible;mso-wrap-style:square;mso-width-percent:0;mso-height-percent:0;mso-wrap-distance-left:9pt;mso-wrap-distance-top:0;mso-wrap-distance-right:9pt;mso-wrap-distance-bottom:0;mso-position-horizontal:absolute;mso-position-horizontal-relative:text;mso-position-vertical:absolute;mso-position-vertical-relative:text;mso-width-percent:0;mso-height-percent:0;mso-width-relative:margin;mso-height-relative:margin;v-text-anchor:top" o:gfxdata="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" filled="f" stroked="f" strokeweight="1pt">
               <v:textbox>
@@ -11255,7 +10882,7 @@
             </wp:anchor>
           </w:drawing>
         </mc:Choice>
-        <mc:Fallback>
+        <mc:Fallback xmlns:w16se="http://schemas.microsoft.com/office/word/2015/wordml/symex" xmlns:cx="http://schemas.microsoft.com/office/drawing/2014/chartex">
           <w:pict>
             <v:shape w14:anchorId="1D317D28" id="Надпись 21" o:spid="_x0000_s1030" type="#_x0000_t202" style="position:absolute;margin-left:360.1pt;margin-top:15.7pt;width:136pt;height:18.1pt;z-index:251666432;visibility:visible;mso-wrap-style:square;mso-wrap-distance-left:9pt;mso-wrap-distance-top:0;mso-wrap-distance-right:9pt;mso-wrap-distance-bottom:0;mso-position-horizontal:absolute;mso-position-horizontal-relative:text;mso-position-vertical:absolute;mso-position-vertical-relative:text;v-text-anchor:top" o:gfxdata="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" filled="f" stroked="f" strokeweight=".5pt">
               <v:textbox>
@@ -11380,7 +11007,7 @@
             </wp:anchor>
           </w:drawing>
         </mc:Choice>
-        <mc:Fallback xmlns:cx1="http://schemas.microsoft.com/office/drawing/2015/9/8/chartex" xmlns:cx2="http://schemas.microsoft.com/office/drawing/2015/10/21/chartex" xmlns:cx3="http://schemas.microsoft.com/office/drawing/2016/5/9/chartex" xmlns:cx4="http://schemas.microsoft.com/office/drawing/2016/5/10/chartex" xmlns:cx5="http://schemas.microsoft.com/office/drawing/2016/5/11/chartex" xmlns:cx6="http://schemas.microsoft.com/office/drawing/2016/5/12/chartex" xmlns:cx7="http://schemas.microsoft.com/office/drawing/2016/5/13/chartex" xmlns:cx8="http://schemas.microsoft.com/office/drawing/2016/5/14/chartex" xmlns:aink="http://schemas.microsoft.com/office/drawing/2016/ink" xmlns:am3d="http://schemas.microsoft.com/office/drawing/2017/model3d" xmlns:w16cex="http://schemas.microsoft.com/office/word/2018/wordml/cex" xmlns:w16cid="http://schemas.microsoft.com/office/word/2016/wordml/cid" xmlns:w16="http://schemas.microsoft.com/office/word/2018/wordml" xmlns:w16sdtdh="http://schemas.microsoft.com/office/word/2020/wordml/sdtdatahash">
+        <mc:Fallback xmlns:w16sdtdh="http://schemas.microsoft.com/office/word/2020/wordml/sdtdatahash" xmlns:w16="http://schemas.microsoft.com/office/word/2018/wordml" xmlns:w16cid="http://schemas.microsoft.com/office/word/2016/wordml/cid" xmlns:w16cex="http://schemas.microsoft.com/office/word/2018/wordml/cex" xmlns:am3d="http://schemas.microsoft.com/office/drawing/2017/model3d" xmlns:aink="http://schemas.microsoft.com/office/drawing/2016/ink" xmlns:cx8="http://schemas.microsoft.com/office/drawing/2016/5/14/chartex" xmlns:cx7="http://schemas.microsoft.com/office/drawing/2016/5/13/chartex" xmlns:cx6="http://schemas.microsoft.com/office/drawing/2016/5/12/chartex" xmlns:cx5="http://schemas.microsoft.com/office/drawing/2016/5/11/chartex" xmlns:cx4="http://schemas.microsoft.com/office/drawing/2016/5/10/chartex" xmlns:cx3="http://schemas.microsoft.com/office/drawing/2016/5/9/chartex" xmlns:cx2="http://schemas.microsoft.com/office/drawing/2015/10/21/chartex" xmlns:cx1="http://schemas.microsoft.com/office/drawing/2015/9/8/chartex" xmlns:w16se="http://schemas.microsoft.com/office/word/2015/wordml/symex" xmlns:cx="http://schemas.microsoft.com/office/drawing/2014/chartex">
           <w:pict>
             <v:line w14:anchorId="1AAF7ECF" id="Прямая соединительная линия 17" o:spid="_x0000_s1026" style="position:absolute;z-index:251662336;visibility:visible;mso-wrap-style:square;mso-wrap-distance-left:9pt;mso-wrap-distance-top:0;mso-wrap-distance-right:9pt;mso-wrap-distance-bottom:0;mso-position-horizontal:absolute;mso-position-horizontal-relative:text;mso-position-vertical:absolute;mso-position-vertical-relative:text" from="359.95pt,-2.8pt" to="359.95pt,33.7pt" o:gfxdata="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" strokecolor="black [3200]" strokeweight="2pt">
               <v:stroke joinstyle="miter"/>
@@ -11394,7 +11021,7 @@
 </file>
 
 <file path=word/footnotes.xml><?xml version="1.0" encoding="utf-8"?>
-<w:footnotes xmlns:wpc="http://schemas.microsoft.com/office/word/2010/wordprocessingCanvas" xmlns:cx="http://schemas.microsoft.com/office/drawing/2014/chartex" xmlns:mc="http://schemas.openxmlformats.org/markup-compatibility/2006" xmlns:o="urn:schemas-microsoft-com:office:office" xmlns:r="http://schemas.openxmlformats.org/officeDocument/2006/relationships" xmlns:m="http://schemas.openxmlformats.org/officeDocument/2006/math" xmlns:v="urn:schemas-microsoft-com:vml" xmlns:wp14="http://schemas.microsoft.com/office/word/2010/wordprocessingDrawing" xmlns:wp="http://schemas.openxmlformats.org/drawingml/2006/wordprocessingDrawing" xmlns:w10="urn:schemas-microsoft-com:office:word" xmlns:w="http://schemas.openxmlformats.org/wordprocessingml/2006/main" xmlns:w14="http://schemas.microsoft.com/office/word/2010/wordml" xmlns:w15="http://schemas.microsoft.com/office/word/2012/wordml" xmlns:w16se="http://schemas.microsoft.com/office/word/2015/wordml/symex" xmlns:wpg="http://schemas.microsoft.com/office/word/2010/wordprocessingGroup" xmlns:wpi="http://schemas.microsoft.com/office/word/2010/wordprocessingInk" xmlns:wne="http://schemas.microsoft.com/office/word/2006/wordml" xmlns:wps="http://schemas.microsoft.com/office/word/2010/wordprocessingShape" mc:Ignorable="w14 w15 w16se wp14">
+<w:footnotes xmlns:wpc="http://schemas.microsoft.com/office/word/2010/wordprocessingCanvas" xmlns:mc="http://schemas.openxmlformats.org/markup-compatibility/2006" xmlns:o="urn:schemas-microsoft-com:office:office" xmlns:r="http://schemas.openxmlformats.org/officeDocument/2006/relationships" xmlns:m="http://schemas.openxmlformats.org/officeDocument/2006/math" xmlns:v="urn:schemas-microsoft-com:vml" xmlns:wp14="http://schemas.microsoft.com/office/word/2010/wordprocessingDrawing" xmlns:wp="http://schemas.openxmlformats.org/drawingml/2006/wordprocessingDrawing" xmlns:w10="urn:schemas-microsoft-com:office:word" xmlns:w="http://schemas.openxmlformats.org/wordprocessingml/2006/main" xmlns:w14="http://schemas.microsoft.com/office/word/2010/wordml" xmlns:w15="http://schemas.microsoft.com/office/word/2012/wordml" xmlns:wpg="http://schemas.microsoft.com/office/word/2010/wordprocessingGroup" xmlns:wpi="http://schemas.microsoft.com/office/word/2010/wordprocessingInk" xmlns:wne="http://schemas.microsoft.com/office/word/2006/wordml" xmlns:wps="http://schemas.microsoft.com/office/word/2010/wordprocessingShape" mc:Ignorable="w14 w15 wp14">
   <w:footnote w:type="separator" w:id="-1">
     <w:p>
       <w:pPr>
@@ -11419,7 +11046,7 @@
 </file>
 
 <file path=word/header1.xml><?xml version="1.0" encoding="utf-8"?>
-<w:hdr xmlns:wpc="http://schemas.microsoft.com/office/word/2010/wordprocessingCanvas" xmlns:cx="http://schemas.microsoft.com/office/drawing/2014/chartex" xmlns:mc="http://schemas.openxmlformats.org/markup-compatibility/2006" xmlns:o="urn:schemas-microsoft-com:office:office" xmlns:r="http://schemas.openxmlformats.org/officeDocument/2006/relationships" xmlns:m="http://schemas.openxmlformats.org/officeDocument/2006/math" xmlns:v="urn:schemas-microsoft-com:vml" xmlns:wp14="http://schemas.microsoft.com/office/word/2010/wordprocessingDrawing" xmlns:wp="http://schemas.openxmlformats.org/drawingml/2006/wordprocessingDrawing" xmlns:w10="urn:schemas-microsoft-com:office:word" xmlns:w="http://schemas.openxmlformats.org/wordprocessingml/2006/main" xmlns:w14="http://schemas.microsoft.com/office/word/2010/wordml" xmlns:w15="http://schemas.microsoft.com/office/word/2012/wordml" xmlns:w16se="http://schemas.microsoft.com/office/word/2015/wordml/symex" xmlns:wpg="http://schemas.microsoft.com/office/word/2010/wordprocessingGroup" xmlns:wpi="http://schemas.microsoft.com/office/word/2010/wordprocessingInk" xmlns:wne="http://schemas.microsoft.com/office/word/2006/wordml" xmlns:wps="http://schemas.microsoft.com/office/word/2010/wordprocessingShape" mc:Ignorable="w14 w15 w16se wp14">
+<w:hdr xmlns:wpc="http://schemas.microsoft.com/office/word/2010/wordprocessingCanvas" xmlns:mc="http://schemas.openxmlformats.org/markup-compatibility/2006" xmlns:o="urn:schemas-microsoft-com:office:office" xmlns:r="http://schemas.openxmlformats.org/officeDocument/2006/relationships" xmlns:m="http://schemas.openxmlformats.org/officeDocument/2006/math" xmlns:v="urn:schemas-microsoft-com:vml" xmlns:wp14="http://schemas.microsoft.com/office/word/2010/wordprocessingDrawing" xmlns:wp="http://schemas.openxmlformats.org/drawingml/2006/wordprocessingDrawing" xmlns:w10="urn:schemas-microsoft-com:office:word" xmlns:w="http://schemas.openxmlformats.org/wordprocessingml/2006/main" xmlns:w14="http://schemas.microsoft.com/office/word/2010/wordml" xmlns:w15="http://schemas.microsoft.com/office/word/2012/wordml" xmlns:wpg="http://schemas.microsoft.com/office/word/2010/wordprocessingGroup" xmlns:wpi="http://schemas.microsoft.com/office/word/2010/wordprocessingInk" xmlns:wne="http://schemas.microsoft.com/office/word/2006/wordml" xmlns:wps="http://schemas.microsoft.com/office/word/2010/wordprocessingShape" mc:Ignorable="w14 w15 wp14">
   <w:p>
     <w:pPr>
       <w:pStyle w:val="Header"/>
@@ -11491,7 +11118,7 @@
             </wp:anchor>
           </w:drawing>
         </mc:Choice>
-        <mc:Fallback xmlns:cx1="http://schemas.microsoft.com/office/drawing/2015/9/8/chartex" xmlns:cx2="http://schemas.microsoft.com/office/drawing/2015/10/21/chartex" xmlns:cx3="http://schemas.microsoft.com/office/drawing/2016/5/9/chartex" xmlns:cx4="http://schemas.microsoft.com/office/drawing/2016/5/10/chartex" xmlns:cx5="http://schemas.microsoft.com/office/drawing/2016/5/11/chartex" xmlns:cx6="http://schemas.microsoft.com/office/drawing/2016/5/12/chartex" xmlns:cx7="http://schemas.microsoft.com/office/drawing/2016/5/13/chartex" xmlns:cx8="http://schemas.microsoft.com/office/drawing/2016/5/14/chartex" xmlns:aink="http://schemas.microsoft.com/office/drawing/2016/ink" xmlns:am3d="http://schemas.microsoft.com/office/drawing/2017/model3d" xmlns:w16cex="http://schemas.microsoft.com/office/word/2018/wordml/cex" xmlns:w16cid="http://schemas.microsoft.com/office/word/2016/wordml/cid" xmlns:w16="http://schemas.microsoft.com/office/word/2018/wordml" xmlns:w16sdtdh="http://schemas.microsoft.com/office/word/2020/wordml/sdtdatahash">
+        <mc:Fallback xmlns:w16sdtdh="http://schemas.microsoft.com/office/word/2020/wordml/sdtdatahash" xmlns:w16="http://schemas.microsoft.com/office/word/2018/wordml" xmlns:w16cid="http://schemas.microsoft.com/office/word/2016/wordml/cid" xmlns:w16cex="http://schemas.microsoft.com/office/word/2018/wordml/cex" xmlns:am3d="http://schemas.microsoft.com/office/drawing/2017/model3d" xmlns:aink="http://schemas.microsoft.com/office/drawing/2016/ink" xmlns:cx8="http://schemas.microsoft.com/office/drawing/2016/5/14/chartex" xmlns:cx7="http://schemas.microsoft.com/office/drawing/2016/5/13/chartex" xmlns:cx6="http://schemas.microsoft.com/office/drawing/2016/5/12/chartex" xmlns:cx5="http://schemas.microsoft.com/office/drawing/2016/5/11/chartex" xmlns:cx4="http://schemas.microsoft.com/office/drawing/2016/5/10/chartex" xmlns:cx3="http://schemas.microsoft.com/office/drawing/2016/5/9/chartex" xmlns:cx2="http://schemas.microsoft.com/office/drawing/2015/10/21/chartex" xmlns:cx1="http://schemas.microsoft.com/office/drawing/2015/9/8/chartex" xmlns:w16se="http://schemas.microsoft.com/office/word/2015/wordml/symex" xmlns:cx="http://schemas.microsoft.com/office/drawing/2014/chartex">
           <w:pict>
             <v:rect w14:anchorId="2A57E97E" id="Прямоугольник 6" o:spid="_x0000_s1026" style="position:absolute;margin-left:-21.8pt;margin-top:13.1pt;width:517.8pt;height:813.5pt;z-index:251659264;visibility:visible;mso-wrap-style:square;mso-width-percent:0;mso-height-percent:0;mso-wrap-distance-left:9pt;mso-wrap-distance-top:0;mso-wrap-distance-right:9pt;mso-wrap-distance-bottom:0;mso-position-horizontal:absolute;mso-position-horizontal-relative:text;mso-position-vertical:absolute;mso-position-vertical-relative:page;mso-width-percent:0;mso-height-percent:0;mso-width-relative:margin;mso-height-relative:margin;v-text-anchor:middle" o:gfxdata="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" fillcolor="white [3201]" strokecolor="black [3200]" strokeweight="2pt">
               <w10:wrap anchory="page"/>
@@ -11755,8 +11382,8 @@
 </file>
 
 <file path=word/numbering.xml><?xml version="1.0" encoding="utf-8"?>
-<w:numbering xmlns:wpc="http://schemas.microsoft.com/office/word/2010/wordprocessingCanvas" xmlns:cx="http://schemas.microsoft.com/office/drawing/2014/chartex" xmlns:mc="http://schemas.openxmlformats.org/markup-compatibility/2006" xmlns:o="urn:schemas-microsoft-com:office:office" xmlns:r="http://schemas.openxmlformats.org/officeDocument/2006/relationships" xmlns:m="http://schemas.openxmlformats.org/officeDocument/2006/math" xmlns:v="urn:schemas-microsoft-com:vml" xmlns:wp14="http://schemas.microsoft.com/office/word/2010/wordprocessingDrawing" xmlns:wp="http://schemas.openxmlformats.org/drawingml/2006/wordprocessingDrawing" xmlns:w10="urn:schemas-microsoft-com:office:word" xmlns:w="http://schemas.openxmlformats.org/wordprocessingml/2006/main" xmlns:w14="http://schemas.microsoft.com/office/word/2010/wordml" xmlns:w15="http://schemas.microsoft.com/office/word/2012/wordml" xmlns:w16se="http://schemas.microsoft.com/office/word/2015/wordml/symex" xmlns:wpg="http://schemas.microsoft.com/office/word/2010/wordprocessingGroup" xmlns:wpi="http://schemas.microsoft.com/office/word/2010/wordprocessingInk" xmlns:wne="http://schemas.microsoft.com/office/word/2006/wordml" xmlns:wps="http://schemas.microsoft.com/office/word/2010/wordprocessingShape" mc:Ignorable="w14 w15 w16se wp14">
-  <w:abstractNum w:abstractNumId="0" w15:restartNumberingAfterBreak="0">
+<w:numbering xmlns:wpc="http://schemas.microsoft.com/office/word/2010/wordprocessingCanvas" xmlns:mc="http://schemas.openxmlformats.org/markup-compatibility/2006" xmlns:o="urn:schemas-microsoft-com:office:office" xmlns:r="http://schemas.openxmlformats.org/officeDocument/2006/relationships" xmlns:m="http://schemas.openxmlformats.org/officeDocument/2006/math" xmlns:v="urn:schemas-microsoft-com:vml" xmlns:wp14="http://schemas.microsoft.com/office/word/2010/wordprocessingDrawing" xmlns:wp="http://schemas.openxmlformats.org/drawingml/2006/wordprocessingDrawing" xmlns:w10="urn:schemas-microsoft-com:office:word" xmlns:w="http://schemas.openxmlformats.org/wordprocessingml/2006/main" xmlns:w14="http://schemas.microsoft.com/office/word/2010/wordml" xmlns:w15="http://schemas.microsoft.com/office/word/2012/wordml" xmlns:wpg="http://schemas.microsoft.com/office/word/2010/wordprocessingGroup" xmlns:wpi="http://schemas.microsoft.com/office/word/2010/wordprocessingInk" xmlns:wne="http://schemas.microsoft.com/office/word/2006/wordml" xmlns:wps="http://schemas.microsoft.com/office/word/2010/wordprocessingShape" mc:Ignorable="w14 w15 wp14">
+  <w:abstractNum w:abstractNumId="0">
     <w:nsid w:val="58F44A6E"/>
     <w:multiLevelType w:val="multilevel"/>
     <w:tmpl w:val="41DAC126"/>
@@ -11869,7 +11496,7 @@
       </w:rPr>
     </w:lvl>
   </w:abstractNum>
-  <w:abstractNum w:abstractNumId="1" w15:restartNumberingAfterBreak="0">
+  <w:abstractNum w:abstractNumId="1">
     <w:nsid w:val="7F011F36"/>
     <w:multiLevelType w:val="hybridMultilevel"/>
     <w:tmpl w:val="D1E0F4D0"/>
@@ -11991,16 +11618,8 @@
 </w:numbering>
 </file>
 
-<file path=word/people.xml><?xml version="1.0" encoding="utf-8"?>
-<w15:people xmlns:wpc="http://schemas.microsoft.com/office/word/2010/wordprocessingCanvas" xmlns:cx="http://schemas.microsoft.com/office/drawing/2014/chartex" xmlns:mc="http://schemas.openxmlformats.org/markup-compatibility/2006" xmlns:o="urn:schemas-microsoft-com:office:office" xmlns:r="http://schemas.openxmlformats.org/officeDocument/2006/relationships" xmlns:m="http://schemas.openxmlformats.org/officeDocument/2006/math" xmlns:v="urn:schemas-microsoft-com:vml" xmlns:wp14="http://schemas.microsoft.com/office/word/2010/wordprocessingDrawing" xmlns:wp="http://schemas.openxmlformats.org/drawingml/2006/wordprocessingDrawing" xmlns:w10="urn:schemas-microsoft-com:office:word" xmlns:w="http://schemas.openxmlformats.org/wordprocessingml/2006/main" xmlns:w14="http://schemas.microsoft.com/office/word/2010/wordml" xmlns:w15="http://schemas.microsoft.com/office/word/2012/wordml" xmlns:w16se="http://schemas.microsoft.com/office/word/2015/wordml/symex" xmlns:wpg="http://schemas.microsoft.com/office/word/2010/wordprocessingGroup" xmlns:wpi="http://schemas.microsoft.com/office/word/2010/wordprocessingInk" xmlns:wne="http://schemas.microsoft.com/office/word/2006/wordml" xmlns:wps="http://schemas.microsoft.com/office/word/2010/wordprocessingShape" mc:Ignorable="w14 w15 w16se wp14">
-  <w15:person w15:author="Ле Ван Чонг">
-    <w15:presenceInfo w15:providerId="None" w15:userId="Ле Ван Чонг"/>
-  </w15:person>
-</w15:people>
-</file>
-
 <file path=word/styles.xml><?xml version="1.0" encoding="utf-8"?>
-<w:styles xmlns:mc="http://schemas.openxmlformats.org/markup-compatibility/2006" xmlns:r="http://schemas.openxmlformats.org/officeDocument/2006/relationships" xmlns:w="http://schemas.openxmlformats.org/wordprocessingml/2006/main" xmlns:w14="http://schemas.microsoft.com/office/word/2010/wordml" xmlns:w15="http://schemas.microsoft.com/office/word/2012/wordml" xmlns:w16se="http://schemas.microsoft.com/office/word/2015/wordml/symex" mc:Ignorable="w14 w15 w16se">
+<w:styles xmlns:mc="http://schemas.openxmlformats.org/markup-compatibility/2006" xmlns:r="http://schemas.openxmlformats.org/officeDocument/2006/relationships" xmlns:w="http://schemas.openxmlformats.org/wordprocessingml/2006/main" xmlns:w14="http://schemas.microsoft.com/office/word/2010/wordml" xmlns:w15="http://schemas.microsoft.com/office/word/2012/wordml" mc:Ignorable="w14 w15">
   <w:docDefaults>
     <w:rPrDefault>
       <w:rPr>
@@ -12436,11 +12055,18 @@
       <w:szCs w:val="24"/>
     </w:rPr>
     <w:tblPr>
+      <w:tblInd w:w="0" w:type="dxa"/>
       <w:tblBorders>
         <w:top w:val="single" w:sz="2" w:space="0" w:color="auto"/>
         <w:bottom w:val="single" w:sz="2" w:space="0" w:color="auto"/>
         <w:insideH w:val="single" w:sz="2" w:space="0" w:color="auto"/>
       </w:tblBorders>
+      <w:tblCellMar>
+        <w:top w:w="0" w:type="dxa"/>
+        <w:left w:w="108" w:type="dxa"/>
+        <w:bottom w:w="0" w:type="dxa"/>
+        <w:right w:w="108" w:type="dxa"/>
+      </w:tblCellMar>
     </w:tblPr>
     <w:trPr>
       <w:tblHeader/>
@@ -12955,7 +12581,7 @@
 </file>
 
 <file path=customXml/itemProps2.xml><?xml version="1.0" encoding="utf-8"?>
-<ds:datastoreItem xmlns:ds="http://schemas.openxmlformats.org/officeDocument/2006/customXml" ds:itemID="{5FDD5342-C574-4EB6-9630-8D6DCC28F9AD}">
+<ds:datastoreItem xmlns:ds="http://schemas.openxmlformats.org/officeDocument/2006/customXml" ds:itemID="{EE07D850-B1CD-4110-99D8-346BD7E4344C}">
   <ds:schemaRefs>
     <ds:schemaRef ds:uri="http://schemas.openxmlformats.org/officeDocument/2006/bibliography"/>
   </ds:schemaRefs>

</xml_diff>